<commit_message>
Week 7&8 - Infographic
</commit_message>
<xml_diff>
--- a/Week7&8/Project Task 4/Inphographic_RamaniAarti.docx
+++ b/Week7&8/Project Task 4/Inphographic_RamaniAarti.docx
@@ -18,7 +18,26 @@
           <w:sz w:val="24"/>
           <w:szCs w:val="24"/>
         </w:rPr>
-        <w:t>I created an infographic for the task using graphics from the website https://www.canva.com/. The primary objective is to present data on fatalities and incidents across airlines and instill confidence in the safety of air travel among the public.</w:t>
+        <w:t xml:space="preserve">I created an infographic for the task using graphics from the website </w:t>
+      </w:r>
+      <w:hyperlink r:id="rId6" w:history="1">
+        <w:r>
+          <w:rPr>
+            <w:rStyle w:val="Hyperlink"/>
+            <w:rFonts w:ascii="Times New Roman" w:hAnsi="Times New Roman" w:cs="Times New Roman"/>
+            <w:sz w:val="24"/>
+            <w:szCs w:val="24"/>
+          </w:rPr>
+          <w:t>https://www.canva.com/</w:t>
+        </w:r>
+      </w:hyperlink>
+      <w:r>
+        <w:rPr>
+          <w:rFonts w:ascii="Times New Roman" w:hAnsi="Times New Roman" w:cs="Times New Roman"/>
+          <w:sz w:val="24"/>
+          <w:szCs w:val="24"/>
+        </w:rPr>
+        <w:t>. The primary objective is to present data on fatalities and incidents across airlines and instill confidence in the safety of air travel among the public.</w:t>
       </w:r>
     </w:p>
     <w:p>
@@ -72,15 +91,7 @@
           <w:sz w:val="24"/>
           <w:szCs w:val="24"/>
         </w:rPr>
-        <w:t xml:space="preserve"> </w:t>
-      </w:r>
-      <w:r>
-        <w:rPr>
-          <w:rFonts w:ascii="Times New Roman" w:hAnsi="Times New Roman" w:cs="Times New Roman"/>
-          <w:sz w:val="24"/>
-          <w:szCs w:val="24"/>
-        </w:rPr>
-        <w:t>The third section contains a geolocation map illustrating the percentage of fatalities per country. Countries with fatality rates over 5% are included for clarity, as it enables passengers to make informed decisions about destinations with lower fatality rates.</w:t>
+        <w:t xml:space="preserve"> The third section contains a geolocation map illustrating the percentage of fatalities per country. Countries with fatality rates over 5% are included for clarity, as it enables passengers to make informed decisions about destinations with lower fatality rates.</w:t>
       </w:r>
     </w:p>
     <w:p>
@@ -98,15 +109,7 @@
           <w:sz w:val="24"/>
           <w:szCs w:val="24"/>
         </w:rPr>
-        <w:t xml:space="preserve"> </w:t>
-      </w:r>
-      <w:r>
-        <w:rPr>
-          <w:rFonts w:ascii="Times New Roman" w:hAnsi="Times New Roman" w:cs="Times New Roman"/>
-          <w:sz w:val="24"/>
-          <w:szCs w:val="24"/>
-        </w:rPr>
-        <w:t xml:space="preserve">Next, </w:t>
+        <w:t xml:space="preserve"> Next, </w:t>
       </w:r>
       <w:r>
         <w:rPr>
@@ -141,12 +144,34 @@
         <w:spacing w:line="480" w:lineRule="auto"/>
         <w:rPr>
           <w:rFonts w:ascii="Times New Roman" w:hAnsi="Times New Roman" w:cs="Times New Roman"/>
-          <w:color w:val="374151"/>
-          <w:sz w:val="24"/>
-          <w:szCs w:val="24"/>
-          <w:shd w:val="clear" w:color="auto" w:fill="F7F7F8"/>
-        </w:rPr>
-      </w:pPr>
+          <w:sz w:val="24"/>
+          <w:szCs w:val="24"/>
+        </w:rPr>
+      </w:pPr>
+      <w:r>
+        <w:rPr>
+          <w:rFonts w:ascii="Times New Roman" w:hAnsi="Times New Roman" w:cs="Times New Roman"/>
+          <w:sz w:val="24"/>
+          <w:szCs w:val="24"/>
+        </w:rPr>
+        <w:t xml:space="preserve">Ethical </w:t>
+      </w:r>
+      <w:r>
+        <w:rPr>
+          <w:rFonts w:ascii="Times New Roman" w:hAnsi="Times New Roman" w:cs="Times New Roman"/>
+          <w:sz w:val="24"/>
+          <w:szCs w:val="24"/>
+        </w:rPr>
+        <w:t>Concerns</w:t>
+      </w:r>
+      <w:r>
+        <w:rPr>
+          <w:rFonts w:ascii="Times New Roman" w:hAnsi="Times New Roman" w:cs="Times New Roman"/>
+          <w:sz w:val="24"/>
+          <w:szCs w:val="24"/>
+        </w:rPr>
+        <w:t>:</w:t>
+      </w:r>
     </w:p>
     <w:p>
       <w:pPr>
@@ -163,40 +188,6 @@
           <w:sz w:val="24"/>
           <w:szCs w:val="24"/>
         </w:rPr>
-        <w:t xml:space="preserve">Ethical </w:t>
-      </w:r>
-      <w:r>
-        <w:rPr>
-          <w:rFonts w:ascii="Times New Roman" w:hAnsi="Times New Roman" w:cs="Times New Roman"/>
-          <w:sz w:val="24"/>
-          <w:szCs w:val="24"/>
-        </w:rPr>
-        <w:t>Concerns</w:t>
-      </w:r>
-      <w:r>
-        <w:rPr>
-          <w:rFonts w:ascii="Times New Roman" w:hAnsi="Times New Roman" w:cs="Times New Roman"/>
-          <w:sz w:val="24"/>
-          <w:szCs w:val="24"/>
-        </w:rPr>
-        <w:t>:</w:t>
-      </w:r>
-    </w:p>
-    <w:p>
-      <w:pPr>
-        <w:spacing w:line="480" w:lineRule="auto"/>
-        <w:rPr>
-          <w:rFonts w:ascii="Times New Roman" w:hAnsi="Times New Roman" w:cs="Times New Roman"/>
-          <w:sz w:val="24"/>
-          <w:szCs w:val="24"/>
-        </w:rPr>
-      </w:pPr>
-      <w:r>
-        <w:rPr>
-          <w:rFonts w:ascii="Times New Roman" w:hAnsi="Times New Roman" w:cs="Times New Roman"/>
-          <w:sz w:val="24"/>
-          <w:szCs w:val="24"/>
-        </w:rPr>
         <w:t>I</w:t>
       </w:r>
       <w:r>
@@ -209,7 +200,7 @@
       </w:r>
     </w:p>
     <w:sectPr>
-      <w:headerReference w:type="default" r:id="rId6"/>
+      <w:headerReference w:type="default" r:id="rId7"/>
       <w:pgSz w:w="12240" w:h="15840"/>
       <w:pgMar w:top="1440" w:right="1440" w:bottom="1440" w:left="1440" w:header="720" w:footer="720" w:gutter="0"/>
       <w:cols w:space="720"/>
@@ -285,13 +276,7 @@
         <w:bCs/>
       </w:rPr>
       <w:tab/>
-    </w:r>
-    <w:r>
-      <w:rPr>
-        <w:b/>
-        <w:bCs/>
-      </w:rPr>
-      <w:t>Project Task 4: Infographic</w:t>
+      <w:t>PROJECT TASK 4: INFOGRAPHIC</w:t>
     </w:r>
   </w:p>
 </w:hdr>

</xml_diff>

<commit_message>
Week 7&8 - Infographic Summary
</commit_message>
<xml_diff>
--- a/Week7&8/Project Task 4/Inphographic_RamaniAarti.docx
+++ b/Week7&8/Project Task 4/Inphographic_RamaniAarti.docx
@@ -137,6 +137,40 @@
         </w:rPr>
         <w:lastRenderedPageBreak/>
         <w:t>Lastly, there is a line chart representing the decreasing rate of fatalities by year. The purpose of this chart is to reassure passengers that the rate of fatalities in air travel is declining, providing an additional level of assurance about air travel safety.</w:t>
+      </w:r>
+      <w:r>
+        <w:rPr>
+          <w:rFonts w:ascii="Times New Roman" w:hAnsi="Times New Roman" w:cs="Times New Roman"/>
+          <w:sz w:val="24"/>
+          <w:szCs w:val="24"/>
+        </w:rPr>
+        <w:t xml:space="preserve"> </w:t>
+      </w:r>
+    </w:p>
+    <w:p>
+      <w:pPr>
+        <w:spacing w:line="480" w:lineRule="auto"/>
+        <w:rPr>
+          <w:rFonts w:ascii="Times New Roman" w:hAnsi="Times New Roman" w:cs="Times New Roman"/>
+          <w:sz w:val="24"/>
+          <w:szCs w:val="24"/>
+        </w:rPr>
+      </w:pPr>
+      <w:r>
+        <w:rPr>
+          <w:rFonts w:ascii="Times New Roman" w:hAnsi="Times New Roman" w:cs="Times New Roman"/>
+          <w:sz w:val="24"/>
+          <w:szCs w:val="24"/>
+        </w:rPr>
+        <w:t xml:space="preserve">I </w:t>
+      </w:r>
+      <w:r>
+        <w:rPr>
+          <w:rFonts w:ascii="Times New Roman" w:hAnsi="Times New Roman" w:cs="Times New Roman"/>
+          <w:sz w:val="24"/>
+          <w:szCs w:val="24"/>
+        </w:rPr>
+        <w:t>opted not to incorporate certain visualizations from Tasks 2 and 3. These specific visualizations focused on highlighting problem areas within the airline industry that would require corrective measures. However, their inclusion could have had a counterproductive effect, potentially causing more anxiety among passengers rather than instilling a sense of confidence in airline travel safety.</w:t>
       </w:r>
     </w:p>
     <w:p>

</xml_diff>